<commit_message>
Updated answers in word
</commit_message>
<xml_diff>
--- a/Id1_Id2.docx
+++ b/Id1_Id2.docx
@@ -6,8 +6,13 @@
       <w:pPr>
         <w:jc w:val="center"/>
       </w:pPr>
-      <w:r>
-        <w:t>Yanir , 207325093</w:t>
+      <w:proofErr w:type="gramStart"/>
+      <w:r>
+        <w:t>Yanir ,</w:t>
+      </w:r>
+      <w:proofErr w:type="gramEnd"/>
+      <w:r>
+        <w:t xml:space="preserve"> 207325093</w:t>
       </w:r>
     </w:p>
     <w:p>
@@ -24,7 +29,15 @@
     <w:p/>
     <w:p>
       <w:r>
-        <w:t xml:space="preserve">1a : </w:t>
+        <w:t>1</w:t>
+      </w:r>
+      <w:proofErr w:type="gramStart"/>
+      <w:r>
+        <w:t>a :</w:t>
+      </w:r>
+      <w:proofErr w:type="gramEnd"/>
+      <w:r>
+        <w:t xml:space="preserve"> </w:t>
       </w:r>
     </w:p>
     <w:p>
@@ -32,8 +45,13 @@
         <w:t xml:space="preserve">SELECT </w:t>
       </w:r>
       <w:proofErr w:type="spellStart"/>
-      <w:r>
-        <w:t>Name,Year,Gender,count</w:t>
+      <w:proofErr w:type="gramStart"/>
+      <w:r>
+        <w:t>Name,Year</w:t>
+      </w:r>
+      <w:proofErr w:type="gramEnd"/>
+      <w:r>
+        <w:t>,Gender,count</w:t>
       </w:r>
       <w:proofErr w:type="spellEnd"/>
     </w:p>
@@ -62,8 +80,13 @@
         <w:t xml:space="preserve">SELECT </w:t>
       </w:r>
       <w:proofErr w:type="spellStart"/>
-      <w:r>
-        <w:t>Name,Gender,Count</w:t>
+      <w:proofErr w:type="gramStart"/>
+      <w:r>
+        <w:t>Name,Gender</w:t>
+      </w:r>
+      <w:proofErr w:type="gramEnd"/>
+      <w:r>
+        <w:t>,Count</w:t>
       </w:r>
       <w:proofErr w:type="spellEnd"/>
     </w:p>
@@ -92,8 +115,13 @@
         <w:t xml:space="preserve">SELECT </w:t>
       </w:r>
       <w:proofErr w:type="spellStart"/>
-      <w:r>
-        <w:t>Name,Year,Gender,SUM</w:t>
+      <w:proofErr w:type="gramStart"/>
+      <w:r>
+        <w:t>Name,Year</w:t>
+      </w:r>
+      <w:proofErr w:type="gramEnd"/>
+      <w:r>
+        <w:t>,Gender,SUM</w:t>
       </w:r>
       <w:proofErr w:type="spellEnd"/>
       <w:r>
@@ -120,10 +148,12 @@
         <w:t xml:space="preserve">GROUP BY </w:t>
       </w:r>
       <w:proofErr w:type="spellStart"/>
+      <w:proofErr w:type="gramStart"/>
       <w:r>
         <w:t>Year,Name</w:t>
       </w:r>
       <w:proofErr w:type="spellEnd"/>
+      <w:proofErr w:type="gramEnd"/>
     </w:p>
     <w:p>
       <w:r>
@@ -135,8 +165,13 @@
         <w:t xml:space="preserve">SELECT </w:t>
       </w:r>
       <w:proofErr w:type="spellStart"/>
-      <w:r>
-        <w:t>Name,Year,SUM</w:t>
+      <w:proofErr w:type="gramStart"/>
+      <w:r>
+        <w:t>Name,Year</w:t>
+      </w:r>
+      <w:proofErr w:type="gramEnd"/>
+      <w:r>
+        <w:t>,SUM</w:t>
       </w:r>
       <w:proofErr w:type="spellEnd"/>
       <w:r>
@@ -163,10 +198,12 @@
         <w:t xml:space="preserve">GROUP BY </w:t>
       </w:r>
       <w:proofErr w:type="spellStart"/>
+      <w:proofErr w:type="gramStart"/>
       <w:r>
         <w:t>Year,Name</w:t>
       </w:r>
       <w:proofErr w:type="spellEnd"/>
+      <w:proofErr w:type="gramEnd"/>
     </w:p>
     <w:p>
       <w:r>
@@ -188,8 +225,13 @@
         <w:t xml:space="preserve">SELECT </w:t>
       </w:r>
       <w:proofErr w:type="spellStart"/>
-      <w:r>
-        <w:t>Name,Year,SUM</w:t>
+      <w:proofErr w:type="gramStart"/>
+      <w:r>
+        <w:t>Name,Year</w:t>
+      </w:r>
+      <w:proofErr w:type="gramEnd"/>
+      <w:r>
+        <w:t>,SUM</w:t>
       </w:r>
       <w:proofErr w:type="spellEnd"/>
       <w:r>
@@ -216,10 +258,12 @@
         <w:t xml:space="preserve">GROUP BY </w:t>
       </w:r>
       <w:proofErr w:type="spellStart"/>
+      <w:proofErr w:type="gramStart"/>
       <w:r>
         <w:t>Name,Year</w:t>
       </w:r>
       <w:proofErr w:type="spellEnd"/>
+      <w:proofErr w:type="gramEnd"/>
     </w:p>
     <w:p>
       <w:r>
@@ -236,8 +280,13 @@
         <w:t xml:space="preserve">SELECT </w:t>
       </w:r>
       <w:proofErr w:type="spellStart"/>
-      <w:r>
-        <w:t>Name,Year,MAX</w:t>
+      <w:proofErr w:type="gramStart"/>
+      <w:r>
+        <w:t>Name,Year</w:t>
+      </w:r>
+      <w:proofErr w:type="gramEnd"/>
+      <w:r>
+        <w:t>,MAX</w:t>
       </w:r>
       <w:proofErr w:type="spellEnd"/>
       <w:r>
@@ -279,8 +328,13 @@
         <w:t xml:space="preserve">SELECT </w:t>
       </w:r>
       <w:proofErr w:type="spellStart"/>
-      <w:r>
-        <w:t>Name,Year,SUM</w:t>
+      <w:proofErr w:type="gramStart"/>
+      <w:r>
+        <w:t>Name,Year</w:t>
+      </w:r>
+      <w:proofErr w:type="gramEnd"/>
+      <w:r>
+        <w:t>,SUM</w:t>
       </w:r>
       <w:proofErr w:type="spellEnd"/>
       <w:r>
@@ -307,14 +361,59 @@
         <w:t xml:space="preserve">GROUP BY </w:t>
       </w:r>
       <w:proofErr w:type="spellStart"/>
+      <w:proofErr w:type="gramStart"/>
       <w:r>
         <w:t>Year,Name</w:t>
       </w:r>
       <w:proofErr w:type="spellEnd"/>
+      <w:proofErr w:type="gramEnd"/>
     </w:p>
     <w:p>
       <w:r>
         <w:t>ORDER BY MAX(Count) DESC</w:t>
+      </w:r>
+    </w:p>
+    <w:p>
+      <w:r>
+        <w:t>1h:</w:t>
+      </w:r>
+    </w:p>
+    <w:p>
+      <w:r>
+        <w:t xml:space="preserve">ANSWER: </w:t>
+      </w:r>
+      <w:r>
+        <w:t>53328</w:t>
+      </w:r>
+    </w:p>
+    <w:p>
+      <w:pPr>
+        <w:tabs>
+          <w:tab w:val="left" w:pos="1230"/>
+        </w:tabs>
+      </w:pPr>
+      <w:r>
+        <w:tab/>
+      </w:r>
+    </w:p>
+    <w:p>
+      <w:r>
+        <w:t xml:space="preserve">UPDATE </w:t>
+      </w:r>
+      <w:proofErr w:type="spellStart"/>
+      <w:r>
+        <w:t>StateNames</w:t>
+      </w:r>
+      <w:proofErr w:type="spellEnd"/>
+    </w:p>
+    <w:p>
+      <w:r>
+        <w:t>SET State="Washington"</w:t>
+      </w:r>
+    </w:p>
+    <w:p>
+      <w:r>
+        <w:t>WHERE State="DC"</w:t>
       </w:r>
     </w:p>
     <w:sectPr>
@@ -930,7 +1029,6 @@
   <w:style w:type="character" w:default="1" w:styleId="a0">
     <w:name w:val="Default Paragraph Font"/>
     <w:uiPriority w:val="1"/>
-    <w:semiHidden/>
     <w:unhideWhenUsed/>
   </w:style>
   <w:style w:type="table" w:default="1" w:styleId="a1">

</xml_diff>